<commit_message>
Adding task9 to use bind
</commit_message>
<xml_diff>
--- a/Notes/Notes - 03 Tasks.docx
+++ b/Notes/Notes - 03 Tasks.docx
@@ -210,10 +210,7 @@
         </mc:AlternateContent>
       </w:r>
     </w:p>
-    <w:p>
-      <w:bookmarkStart w:id="0" w:name="_GoBack"/>
-      <w:bookmarkEnd w:id="0"/>
-    </w:p>
+    <w:p/>
     <w:p/>
     <w:p/>
     <w:sdt>
@@ -268,7 +265,7 @@
           <w:r>
             <w:fldChar w:fldCharType="separate"/>
           </w:r>
-          <w:hyperlink w:anchor="_Toc26134525" w:history="1">
+          <w:hyperlink w:anchor="_Toc26389139" w:history="1">
             <w:r>
               <w:rPr>
                 <w:rStyle w:val="Hyperlink"/>
@@ -295,7 +292,7 @@
                 <w:noProof/>
                 <w:webHidden/>
               </w:rPr>
-              <w:instrText xml:space="preserve"> PAGEREF _Toc26134525 \h </w:instrText>
+              <w:instrText xml:space="preserve"> PAGEREF _Toc26389139 \h </w:instrText>
             </w:r>
             <w:r>
               <w:rPr>
@@ -338,7 +335,7 @@
               <w:lang w:eastAsia="en-CA"/>
             </w:rPr>
           </w:pPr>
-          <w:hyperlink w:anchor="_Toc26134526" w:history="1">
+          <w:hyperlink w:anchor="_Toc26389140" w:history="1">
             <w:r>
               <w:rPr>
                 <w:rStyle w:val="Hyperlink"/>
@@ -365,7 +362,7 @@
                 <w:noProof/>
                 <w:webHidden/>
               </w:rPr>
-              <w:instrText xml:space="preserve"> PAGEREF _Toc26134526 \h </w:instrText>
+              <w:instrText xml:space="preserve"> PAGEREF _Toc26389140 \h </w:instrText>
             </w:r>
             <w:r>
               <w:rPr>
@@ -408,7 +405,7 @@
               <w:lang w:eastAsia="en-CA"/>
             </w:rPr>
           </w:pPr>
-          <w:hyperlink w:anchor="_Toc26134527" w:history="1">
+          <w:hyperlink w:anchor="_Toc26389141" w:history="1">
             <w:r>
               <w:rPr>
                 <w:rStyle w:val="Hyperlink"/>
@@ -435,7 +432,7 @@
                 <w:noProof/>
                 <w:webHidden/>
               </w:rPr>
-              <w:instrText xml:space="preserve"> PAGEREF _Toc26134527 \h </w:instrText>
+              <w:instrText xml:space="preserve"> PAGEREF _Toc26389141 \h </w:instrText>
             </w:r>
             <w:r>
               <w:rPr>
@@ -478,7 +475,7 @@
               <w:lang w:eastAsia="en-CA"/>
             </w:rPr>
           </w:pPr>
-          <w:hyperlink w:anchor="_Toc26134528" w:history="1">
+          <w:hyperlink w:anchor="_Toc26389142" w:history="1">
             <w:r>
               <w:rPr>
                 <w:rStyle w:val="Hyperlink"/>
@@ -505,7 +502,7 @@
                 <w:noProof/>
                 <w:webHidden/>
               </w:rPr>
-              <w:instrText xml:space="preserve"> PAGEREF _Toc26134528 \h </w:instrText>
+              <w:instrText xml:space="preserve"> PAGEREF _Toc26389142 \h </w:instrText>
             </w:r>
             <w:r>
               <w:rPr>
@@ -548,7 +545,7 @@
               <w:lang w:eastAsia="en-CA"/>
             </w:rPr>
           </w:pPr>
-          <w:hyperlink w:anchor="_Toc26134529" w:history="1">
+          <w:hyperlink w:anchor="_Toc26389143" w:history="1">
             <w:r>
               <w:rPr>
                 <w:rStyle w:val="Hyperlink"/>
@@ -575,7 +572,7 @@
                 <w:noProof/>
                 <w:webHidden/>
               </w:rPr>
-              <w:instrText xml:space="preserve"> PAGEREF _Toc26134529 \h </w:instrText>
+              <w:instrText xml:space="preserve"> PAGEREF _Toc26389143 \h </w:instrText>
             </w:r>
             <w:r>
               <w:rPr>
@@ -618,13 +615,27 @@
               <w:lang w:eastAsia="en-CA"/>
             </w:rPr>
           </w:pPr>
-          <w:hyperlink w:anchor="_Toc26134530" w:history="1">
+          <w:hyperlink w:anchor="_Toc26389144" w:history="1">
             <w:r>
               <w:rPr>
                 <w:rStyle w:val="Hyperlink"/>
                 <w:noProof/>
               </w:rPr>
-              <w:t>Task 05: Simple Calculator – Object Log</w:t>
+              <w:t>Task 05: Simple Calculator – O</w:t>
+            </w:r>
+            <w:r>
+              <w:rPr>
+                <w:rStyle w:val="Hyperlink"/>
+                <w:noProof/>
+              </w:rPr>
+              <w:t>b</w:t>
+            </w:r>
+            <w:r>
+              <w:rPr>
+                <w:rStyle w:val="Hyperlink"/>
+                <w:noProof/>
+              </w:rPr>
+              <w:t>ject Log</w:t>
             </w:r>
             <w:r>
               <w:rPr>
@@ -645,7 +656,7 @@
                 <w:noProof/>
                 <w:webHidden/>
               </w:rPr>
-              <w:instrText xml:space="preserve"> PAGEREF _Toc26134530 \h </w:instrText>
+              <w:instrText xml:space="preserve"> PAGEREF _Toc26389144 \h </w:instrText>
             </w:r>
             <w:r>
               <w:rPr>
@@ -688,7 +699,7 @@
               <w:lang w:eastAsia="en-CA"/>
             </w:rPr>
           </w:pPr>
-          <w:hyperlink w:anchor="_Toc26134531" w:history="1">
+          <w:hyperlink w:anchor="_Toc26389145" w:history="1">
             <w:r>
               <w:rPr>
                 <w:rStyle w:val="Hyperlink"/>
@@ -715,7 +726,7 @@
                 <w:noProof/>
                 <w:webHidden/>
               </w:rPr>
-              <w:instrText xml:space="preserve"> PAGEREF _Toc26134531 \h </w:instrText>
+              <w:instrText xml:space="preserve"> PAGEREF _Toc26389145 \h </w:instrText>
             </w:r>
             <w:r>
               <w:rPr>
@@ -758,7 +769,7 @@
               <w:lang w:eastAsia="en-CA"/>
             </w:rPr>
           </w:pPr>
-          <w:hyperlink w:anchor="_Toc26134532" w:history="1">
+          <w:hyperlink w:anchor="_Toc26389146" w:history="1">
             <w:r>
               <w:rPr>
                 <w:rStyle w:val="Hyperlink"/>
@@ -785,7 +796,7 @@
                 <w:noProof/>
                 <w:webHidden/>
               </w:rPr>
-              <w:instrText xml:space="preserve"> PAGEREF _Toc26134532 \h </w:instrText>
+              <w:instrText xml:space="preserve"> PAGEREF _Toc26389146 \h </w:instrText>
             </w:r>
             <w:r>
               <w:rPr>
@@ -806,6 +817,76 @@
                 <w:webHidden/>
               </w:rPr>
               <w:t>5</w:t>
+            </w:r>
+            <w:r>
+              <w:rPr>
+                <w:noProof/>
+                <w:webHidden/>
+              </w:rPr>
+              <w:fldChar w:fldCharType="end"/>
+            </w:r>
+          </w:hyperlink>
+        </w:p>
+        <w:p>
+          <w:pPr>
+            <w:pStyle w:val="TOC1"/>
+            <w:tabs>
+              <w:tab w:val="right" w:leader="dot" w:pos="9350"/>
+            </w:tabs>
+            <w:rPr>
+              <w:rFonts w:eastAsiaTheme="minorEastAsia"/>
+              <w:noProof/>
+              <w:lang w:eastAsia="en-CA"/>
+            </w:rPr>
+          </w:pPr>
+          <w:hyperlink w:anchor="_Toc26389147" w:history="1">
+            <w:r>
+              <w:rPr>
+                <w:rStyle w:val="Hyperlink"/>
+                <w:noProof/>
+              </w:rPr>
+              <w:t>Task 8: ROCK – PAPER – SCISSORS Game</w:t>
+            </w:r>
+            <w:r>
+              <w:rPr>
+                <w:noProof/>
+                <w:webHidden/>
+              </w:rPr>
+              <w:tab/>
+            </w:r>
+            <w:r>
+              <w:rPr>
+                <w:noProof/>
+                <w:webHidden/>
+              </w:rPr>
+              <w:fldChar w:fldCharType="begin"/>
+            </w:r>
+            <w:r>
+              <w:rPr>
+                <w:noProof/>
+                <w:webHidden/>
+              </w:rPr>
+              <w:instrText xml:space="preserve"> PAGEREF _Toc26389147 \h </w:instrText>
+            </w:r>
+            <w:r>
+              <w:rPr>
+                <w:noProof/>
+                <w:webHidden/>
+              </w:rPr>
+            </w:r>
+            <w:r>
+              <w:rPr>
+                <w:noProof/>
+                <w:webHidden/>
+              </w:rPr>
+              <w:fldChar w:fldCharType="separate"/>
+            </w:r>
+            <w:r>
+              <w:rPr>
+                <w:noProof/>
+                <w:webHidden/>
+              </w:rPr>
+              <w:t>7</w:t>
             </w:r>
             <w:r>
               <w:rPr>
@@ -842,65 +923,65 @@
       <w:pPr>
         <w:pStyle w:val="Heading1"/>
       </w:pPr>
-      <w:bookmarkStart w:id="1" w:name="_Toc26134525"/>
+      <w:bookmarkStart w:id="0" w:name="_Toc26389139"/>
       <w:r>
         <w:t>Index File</w:t>
       </w:r>
+      <w:bookmarkEnd w:id="0"/>
+    </w:p>
+    <w:p>
+      <w:r>
+        <w:t>Run the index.html file to navigate the tasks/example</w:t>
+      </w:r>
+    </w:p>
+    <w:p>
+      <w:pPr>
+        <w:pStyle w:val="Heading1"/>
+      </w:pPr>
+      <w:bookmarkStart w:id="1" w:name="_Toc26389140"/>
+      <w:r>
+        <w:t>Task</w:t>
+      </w:r>
+      <w:r>
+        <w:t xml:space="preserve"> 01</w:t>
+      </w:r>
+      <w:r>
+        <w:t>:</w:t>
+      </w:r>
+      <w:r>
+        <w:t xml:space="preserve"> Variables</w:t>
+      </w:r>
+      <w:r>
+        <w:t xml:space="preserve">, </w:t>
+      </w:r>
+      <w:r>
+        <w:t>Constants</w:t>
+      </w:r>
+      <w:r>
+        <w:t xml:space="preserve">, </w:t>
+      </w:r>
+      <w:r>
+        <w:t>Operators</w:t>
+      </w:r>
+      <w:r>
+        <w:t xml:space="preserve"> &amp; </w:t>
+      </w:r>
+      <w:r>
+        <w:t>Core</w:t>
+      </w:r>
+      <w:r>
+        <w:t xml:space="preserve"> </w:t>
+      </w:r>
+      <w:r>
+        <w:t>Data</w:t>
+      </w:r>
+      <w:r>
+        <w:t xml:space="preserve"> </w:t>
+      </w:r>
+      <w:r>
+        <w:t>Types</w:t>
+      </w:r>
       <w:bookmarkEnd w:id="1"/>
-    </w:p>
-    <w:p>
-      <w:r>
-        <w:t>Run the index.html file to navigate the tasks/example</w:t>
-      </w:r>
-    </w:p>
-    <w:p>
-      <w:pPr>
-        <w:pStyle w:val="Heading1"/>
-      </w:pPr>
-      <w:bookmarkStart w:id="2" w:name="_Toc26134526"/>
-      <w:r>
-        <w:t>Task</w:t>
-      </w:r>
-      <w:r>
-        <w:t xml:space="preserve"> 01</w:t>
-      </w:r>
-      <w:r>
-        <w:t>:</w:t>
-      </w:r>
-      <w:r>
-        <w:t xml:space="preserve"> Variables</w:t>
-      </w:r>
-      <w:r>
-        <w:t xml:space="preserve">, </w:t>
-      </w:r>
-      <w:r>
-        <w:t>Constants</w:t>
-      </w:r>
-      <w:r>
-        <w:t xml:space="preserve">, </w:t>
-      </w:r>
-      <w:r>
-        <w:t>Operators</w:t>
-      </w:r>
-      <w:r>
-        <w:t xml:space="preserve"> &amp; </w:t>
-      </w:r>
-      <w:r>
-        <w:t>Core</w:t>
-      </w:r>
-      <w:r>
-        <w:t xml:space="preserve"> </w:t>
-      </w:r>
-      <w:r>
-        <w:t>Data</w:t>
-      </w:r>
-      <w:r>
-        <w:t xml:space="preserve"> </w:t>
-      </w:r>
-      <w:r>
-        <w:t>Types</w:t>
-      </w:r>
-      <w:bookmarkEnd w:id="2"/>
     </w:p>
     <w:p>
       <w:r>
@@ -1014,11 +1095,11 @@
       <w:pPr>
         <w:pStyle w:val="Heading1"/>
       </w:pPr>
-      <w:bookmarkStart w:id="3" w:name="_Toc26134527"/>
+      <w:bookmarkStart w:id="2" w:name="_Toc26389141"/>
       <w:r>
         <w:t>Task 02: Functions</w:t>
       </w:r>
-      <w:bookmarkEnd w:id="3"/>
+      <w:bookmarkEnd w:id="2"/>
     </w:p>
     <w:p>
       <w:r>
@@ -1123,11 +1204,11 @@
       <w:pPr>
         <w:pStyle w:val="Heading1"/>
       </w:pPr>
-      <w:bookmarkStart w:id="4" w:name="_Toc26134528"/>
+      <w:bookmarkStart w:id="3" w:name="_Toc26389142"/>
       <w:r>
         <w:t>Task 03: Simple Calculator</w:t>
       </w:r>
-      <w:bookmarkEnd w:id="4"/>
+      <w:bookmarkEnd w:id="3"/>
     </w:p>
     <w:p>
       <w:r>
@@ -1274,11 +1355,11 @@
       <w:pPr>
         <w:pStyle w:val="Heading1"/>
       </w:pPr>
-      <w:bookmarkStart w:id="5" w:name="_Toc26134529"/>
+      <w:bookmarkStart w:id="4" w:name="_Toc26389143"/>
       <w:r>
         <w:t>Task 04: Simple Calculator - Arrays</w:t>
       </w:r>
-      <w:bookmarkEnd w:id="5"/>
+      <w:bookmarkEnd w:id="4"/>
     </w:p>
     <w:p>
       <w:r>
@@ -1445,7 +1526,7 @@
       <w:pPr>
         <w:pStyle w:val="Heading1"/>
       </w:pPr>
-      <w:bookmarkStart w:id="6" w:name="_Toc26134530"/>
+      <w:bookmarkStart w:id="5" w:name="_Toc26389144"/>
       <w:r>
         <w:t>Task 0</w:t>
       </w:r>
@@ -1455,7 +1536,7 @@
       <w:r>
         <w:t>: Simple Calculator – Object Log</w:t>
       </w:r>
-      <w:bookmarkEnd w:id="6"/>
+      <w:bookmarkEnd w:id="5"/>
     </w:p>
     <w:p>
       <w:r>
@@ -1697,11 +1778,11 @@
       <w:pPr>
         <w:pStyle w:val="Heading1"/>
       </w:pPr>
-      <w:bookmarkStart w:id="7" w:name="_Toc26134531"/>
+      <w:bookmarkStart w:id="6" w:name="_Toc26389145"/>
       <w:r>
         <w:t>Task 06: Simple Calculator – Conditional If</w:t>
       </w:r>
-      <w:bookmarkEnd w:id="7"/>
+      <w:bookmarkEnd w:id="6"/>
     </w:p>
     <w:p>
       <w:r>
@@ -1872,11 +1953,11 @@
       <w:pPr>
         <w:pStyle w:val="Heading1"/>
       </w:pPr>
-      <w:bookmarkStart w:id="8" w:name="_Toc26134532"/>
+      <w:bookmarkStart w:id="7" w:name="_Toc26389146"/>
       <w:r>
         <w:t>Task 07: Monster Killer – Game</w:t>
       </w:r>
-      <w:bookmarkEnd w:id="8"/>
+      <w:bookmarkEnd w:id="7"/>
     </w:p>
     <w:p>
       <w:r>
@@ -2271,10 +2352,284 @@
       </w:tr>
     </w:tbl>
     <w:p/>
+    <w:p>
+      <w:pPr>
+        <w:pStyle w:val="Heading1"/>
+      </w:pPr>
+      <w:bookmarkStart w:id="8" w:name="_Toc26389147"/>
+      <w:r>
+        <w:t>Task 8: ROCK – PAPER – SCISSORS Game</w:t>
+      </w:r>
+      <w:bookmarkEnd w:id="8"/>
+    </w:p>
+    <w:p>
+      <w:r>
+        <w:rPr>
+          <w:b/>
+        </w:rPr>
+        <w:t>Html File:</w:t>
+      </w:r>
+      <w:r>
+        <w:t xml:space="preserve"> Tasks\</w:t>
+      </w:r>
+      <w:r>
+        <w:t>task_08_rock-paper-scissors_game.html</w:t>
+      </w:r>
+    </w:p>
+    <w:p>
+      <w:r>
+        <w:rPr>
+          <w:b/>
+        </w:rPr>
+        <w:t>JS File:</w:t>
+      </w:r>
+      <w:r>
+        <w:t xml:space="preserve"> Assets\</w:t>
+      </w:r>
+      <w:proofErr w:type="spellStart"/>
+      <w:r>
+        <w:t>js</w:t>
+      </w:r>
+      <w:proofErr w:type="spellEnd"/>
+      <w:r>
+        <w:t>\</w:t>
+      </w:r>
+      <w:r>
+        <w:t>js_08_rock-paper-scissors_game.js</w:t>
+      </w:r>
+    </w:p>
     <w:p/>
-    <w:p/>
+    <w:p>
+      <w:r>
+        <w:t>This game covers all that we have learned from Task 01-0</w:t>
+      </w:r>
+      <w:r>
+        <w:t>7</w:t>
+      </w:r>
+      <w:r>
+        <w:t xml:space="preserve">.  </w:t>
+      </w:r>
+    </w:p>
+    <w:p>
+      <w:r>
+        <w:t>JavaScript files are referenced in the head section</w:t>
+      </w:r>
+    </w:p>
+    <w:p>
+      <w:r>
+        <w:rPr>
+          <w:noProof/>
+        </w:rPr>
+        <w:drawing>
+          <wp:inline distT="0" distB="0" distL="0" distR="0" wp14:anchorId="27CB7018" wp14:editId="010BD159">
+            <wp:extent cx="5943600" cy="419735"/>
+            <wp:effectExtent l="0" t="0" r="0" b="0"/>
+            <wp:docPr id="7" name="Picture 7"/>
+            <wp:cNvGraphicFramePr>
+              <a:graphicFrameLocks xmlns:a="http://schemas.openxmlformats.org/drawingml/2006/main" noChangeAspect="1"/>
+            </wp:cNvGraphicFramePr>
+            <a:graphic xmlns:a="http://schemas.openxmlformats.org/drawingml/2006/main">
+              <a:graphicData uri="http://schemas.openxmlformats.org/drawingml/2006/picture">
+                <pic:pic xmlns:pic="http://schemas.openxmlformats.org/drawingml/2006/picture">
+                  <pic:nvPicPr>
+                    <pic:cNvPr id="1" name=""/>
+                    <pic:cNvPicPr/>
+                  </pic:nvPicPr>
+                  <pic:blipFill>
+                    <a:blip r:embed="rId24"/>
+                    <a:stretch>
+                      <a:fillRect/>
+                    </a:stretch>
+                  </pic:blipFill>
+                  <pic:spPr>
+                    <a:xfrm>
+                      <a:off x="0" y="0"/>
+                      <a:ext cx="5943600" cy="419735"/>
+                    </a:xfrm>
+                    <a:prstGeom prst="rect">
+                      <a:avLst/>
+                    </a:prstGeom>
+                  </pic:spPr>
+                </pic:pic>
+              </a:graphicData>
+            </a:graphic>
+          </wp:inline>
+        </w:drawing>
+      </w:r>
+    </w:p>
+    <w:p>
+      <w:r>
+        <w:t xml:space="preserve">We have 3 radio buttons the get the user input. Then the user clicks the Game button. The </w:t>
+      </w:r>
+      <w:proofErr w:type="spellStart"/>
+      <w:r>
+        <w:t>javascript</w:t>
+      </w:r>
+      <w:proofErr w:type="spellEnd"/>
+      <w:r>
+        <w:t xml:space="preserve"> check the </w:t>
+      </w:r>
+      <w:proofErr w:type="gramStart"/>
+      <w:r>
+        <w:t>users</w:t>
+      </w:r>
+      <w:proofErr w:type="gramEnd"/>
+      <w:r>
+        <w:t xml:space="preserve"> choice against the computer choice and then declares a winner. </w:t>
+      </w:r>
+    </w:p>
+    <w:p>
+      <w:pPr>
+        <w:pStyle w:val="Heading1"/>
+      </w:pPr>
+      <w:r>
+        <w:t>Task 0</w:t>
+      </w:r>
+      <w:r>
+        <w:t>9</w:t>
+      </w:r>
+      <w:r>
+        <w:t xml:space="preserve">: Simple Calculator – </w:t>
+      </w:r>
+      <w:r>
+        <w:t xml:space="preserve">Using </w:t>
+      </w:r>
+      <w:proofErr w:type="gramStart"/>
+      <w:r>
+        <w:t>Bind(</w:t>
+      </w:r>
+      <w:proofErr w:type="gramEnd"/>
+      <w:r>
+        <w:t>)</w:t>
+      </w:r>
+    </w:p>
+    <w:p>
+      <w:r>
+        <w:rPr>
+          <w:b/>
+        </w:rPr>
+        <w:t>Html File:</w:t>
+      </w:r>
+      <w:r>
+        <w:t xml:space="preserve"> Tasks\</w:t>
+      </w:r>
+      <w:r>
+        <w:t>task_09_simple_calculator_using_bind.html</w:t>
+      </w:r>
+    </w:p>
+    <w:p>
+      <w:r>
+        <w:rPr>
+          <w:b/>
+        </w:rPr>
+        <w:t>JS File:</w:t>
+      </w:r>
+      <w:r>
+        <w:t xml:space="preserve"> Assets\</w:t>
+      </w:r>
+      <w:proofErr w:type="spellStart"/>
+      <w:r>
+        <w:t>js</w:t>
+      </w:r>
+      <w:proofErr w:type="spellEnd"/>
+      <w:r>
+        <w:t>\</w:t>
+      </w:r>
+      <w:r>
+        <w:t>js_09_simple_calculator_using_bind.js</w:t>
+      </w:r>
+    </w:p>
+    <w:p>
+      <w:r>
+        <w:t xml:space="preserve">JavaScript is referenced </w:t>
+      </w:r>
+      <w:r>
+        <w:t>in the head section</w:t>
+      </w:r>
+      <w:r>
+        <w:t>.</w:t>
+      </w:r>
+    </w:p>
+    <w:p>
+      <w:r>
+        <w:rPr>
+          <w:noProof/>
+        </w:rPr>
+        <w:drawing>
+          <wp:inline distT="0" distB="0" distL="0" distR="0" wp14:anchorId="2EC41C73" wp14:editId="33EDB5B2">
+            <wp:extent cx="5943600" cy="421005"/>
+            <wp:effectExtent l="0" t="0" r="0" b="0"/>
+            <wp:docPr id="14" name="Picture 14"/>
+            <wp:cNvGraphicFramePr>
+              <a:graphicFrameLocks xmlns:a="http://schemas.openxmlformats.org/drawingml/2006/main" noChangeAspect="1"/>
+            </wp:cNvGraphicFramePr>
+            <a:graphic xmlns:a="http://schemas.openxmlformats.org/drawingml/2006/main">
+              <a:graphicData uri="http://schemas.openxmlformats.org/drawingml/2006/picture">
+                <pic:pic xmlns:pic="http://schemas.openxmlformats.org/drawingml/2006/picture">
+                  <pic:nvPicPr>
+                    <pic:cNvPr id="1" name=""/>
+                    <pic:cNvPicPr/>
+                  </pic:nvPicPr>
+                  <pic:blipFill>
+                    <a:blip r:embed="rId25"/>
+                    <a:stretch>
+                      <a:fillRect/>
+                    </a:stretch>
+                  </pic:blipFill>
+                  <pic:spPr>
+                    <a:xfrm>
+                      <a:off x="0" y="0"/>
+                      <a:ext cx="5943600" cy="421005"/>
+                    </a:xfrm>
+                    <a:prstGeom prst="rect">
+                      <a:avLst/>
+                    </a:prstGeom>
+                  </pic:spPr>
+                </pic:pic>
+              </a:graphicData>
+            </a:graphic>
+          </wp:inline>
+        </w:drawing>
+      </w:r>
+    </w:p>
+    <w:p>
+      <w:r>
+        <w:t>This example builds on Task</w:t>
+      </w:r>
+      <w:r>
+        <w:t xml:space="preserve"> 5</w:t>
+      </w:r>
+      <w:r>
+        <w:t xml:space="preserve">. </w:t>
+      </w:r>
+    </w:p>
+    <w:p>
+      <w:r>
+        <w:t xml:space="preserve">Create a </w:t>
+      </w:r>
+      <w:proofErr w:type="gramStart"/>
+      <w:r>
+        <w:t>single operations</w:t>
+      </w:r>
+      <w:proofErr w:type="gramEnd"/>
+      <w:r>
+        <w:t xml:space="preserve"> functions instead of Add/Multiply/Subtract/Divide. Pass the operation to perform via </w:t>
+      </w:r>
+      <w:proofErr w:type="gramStart"/>
+      <w:r>
+        <w:t>Bind(</w:t>
+      </w:r>
+      <w:proofErr w:type="gramEnd"/>
+      <w:r>
+        <w:t>) when creating the event listener.</w:t>
+      </w:r>
+    </w:p>
+    <w:p>
+      <w:bookmarkStart w:id="9" w:name="_GoBack"/>
+      <w:bookmarkEnd w:id="9"/>
+    </w:p>
     <w:sectPr>
-      <w:footerReference w:type="default" r:id="rId24"/>
+      <w:footerReference w:type="default" r:id="rId26"/>
       <w:pgSz w:w="12240" w:h="15840"/>
       <w:pgMar w:top="1440" w:right="1440" w:bottom="1440" w:left="1440" w:header="708" w:footer="708" w:gutter="0"/>
       <w:cols w:space="708"/>
@@ -4440,7 +4795,7 @@
 </file>
 
 <file path=customXml/itemProps1.xml><?xml version="1.0" encoding="utf-8"?>
-<ds:datastoreItem xmlns:ds="http://schemas.openxmlformats.org/officeDocument/2006/customXml" ds:itemID="{CAF61A95-015F-485B-A44D-86A694FD8AC0}">
+<ds:datastoreItem xmlns:ds="http://schemas.openxmlformats.org/officeDocument/2006/customXml" ds:itemID="{D371FE7D-891C-4423-8265-DD7F31271218}">
   <ds:schemaRefs>
     <ds:schemaRef ds:uri="http://schemas.openxmlformats.org/officeDocument/2006/bibliography"/>
   </ds:schemaRefs>

</xml_diff>

<commit_message>
Converted Task7 to Task10 to use bind()
</commit_message>
<xml_diff>
--- a/Notes/Notes - 03 Tasks.docx
+++ b/Notes/Notes - 03 Tasks.docx
@@ -265,7 +265,7 @@
           <w:r>
             <w:fldChar w:fldCharType="separate"/>
           </w:r>
-          <w:hyperlink w:anchor="_Toc26389139" w:history="1">
+          <w:hyperlink w:anchor="_Toc26468515" w:history="1">
             <w:r>
               <w:rPr>
                 <w:rStyle w:val="Hyperlink"/>
@@ -292,7 +292,7 @@
                 <w:noProof/>
                 <w:webHidden/>
               </w:rPr>
-              <w:instrText xml:space="preserve"> PAGEREF _Toc26389139 \h </w:instrText>
+              <w:instrText xml:space="preserve"> PAGEREF _Toc26468515 \h </w:instrText>
             </w:r>
             <w:r>
               <w:rPr>
@@ -335,7 +335,7 @@
               <w:lang w:eastAsia="en-CA"/>
             </w:rPr>
           </w:pPr>
-          <w:hyperlink w:anchor="_Toc26389140" w:history="1">
+          <w:hyperlink w:anchor="_Toc26468516" w:history="1">
             <w:r>
               <w:rPr>
                 <w:rStyle w:val="Hyperlink"/>
@@ -362,7 +362,7 @@
                 <w:noProof/>
                 <w:webHidden/>
               </w:rPr>
-              <w:instrText xml:space="preserve"> PAGEREF _Toc26389140 \h </w:instrText>
+              <w:instrText xml:space="preserve"> PAGEREF _Toc26468516 \h </w:instrText>
             </w:r>
             <w:r>
               <w:rPr>
@@ -405,7 +405,7 @@
               <w:lang w:eastAsia="en-CA"/>
             </w:rPr>
           </w:pPr>
-          <w:hyperlink w:anchor="_Toc26389141" w:history="1">
+          <w:hyperlink w:anchor="_Toc26468517" w:history="1">
             <w:r>
               <w:rPr>
                 <w:rStyle w:val="Hyperlink"/>
@@ -432,7 +432,7 @@
                 <w:noProof/>
                 <w:webHidden/>
               </w:rPr>
-              <w:instrText xml:space="preserve"> PAGEREF _Toc26389141 \h </w:instrText>
+              <w:instrText xml:space="preserve"> PAGEREF _Toc26468517 \h </w:instrText>
             </w:r>
             <w:r>
               <w:rPr>
@@ -475,7 +475,7 @@
               <w:lang w:eastAsia="en-CA"/>
             </w:rPr>
           </w:pPr>
-          <w:hyperlink w:anchor="_Toc26389142" w:history="1">
+          <w:hyperlink w:anchor="_Toc26468518" w:history="1">
             <w:r>
               <w:rPr>
                 <w:rStyle w:val="Hyperlink"/>
@@ -502,7 +502,7 @@
                 <w:noProof/>
                 <w:webHidden/>
               </w:rPr>
-              <w:instrText xml:space="preserve"> PAGEREF _Toc26389142 \h </w:instrText>
+              <w:instrText xml:space="preserve"> PAGEREF _Toc26468518 \h </w:instrText>
             </w:r>
             <w:r>
               <w:rPr>
@@ -545,7 +545,7 @@
               <w:lang w:eastAsia="en-CA"/>
             </w:rPr>
           </w:pPr>
-          <w:hyperlink w:anchor="_Toc26389143" w:history="1">
+          <w:hyperlink w:anchor="_Toc26468519" w:history="1">
             <w:r>
               <w:rPr>
                 <w:rStyle w:val="Hyperlink"/>
@@ -572,7 +572,7 @@
                 <w:noProof/>
                 <w:webHidden/>
               </w:rPr>
-              <w:instrText xml:space="preserve"> PAGEREF _Toc26389143 \h </w:instrText>
+              <w:instrText xml:space="preserve"> PAGEREF _Toc26468519 \h </w:instrText>
             </w:r>
             <w:r>
               <w:rPr>
@@ -615,27 +615,13 @@
               <w:lang w:eastAsia="en-CA"/>
             </w:rPr>
           </w:pPr>
-          <w:hyperlink w:anchor="_Toc26389144" w:history="1">
+          <w:hyperlink w:anchor="_Toc26468520" w:history="1">
             <w:r>
               <w:rPr>
                 <w:rStyle w:val="Hyperlink"/>
                 <w:noProof/>
               </w:rPr>
-              <w:t>Task 05: Simple Calculator – O</w:t>
-            </w:r>
-            <w:r>
-              <w:rPr>
-                <w:rStyle w:val="Hyperlink"/>
-                <w:noProof/>
-              </w:rPr>
-              <w:t>b</w:t>
-            </w:r>
-            <w:r>
-              <w:rPr>
-                <w:rStyle w:val="Hyperlink"/>
-                <w:noProof/>
-              </w:rPr>
-              <w:t>ject Log</w:t>
+              <w:t>Task 05: Simple Calculator – Object Log</w:t>
             </w:r>
             <w:r>
               <w:rPr>
@@ -656,7 +642,7 @@
                 <w:noProof/>
                 <w:webHidden/>
               </w:rPr>
-              <w:instrText xml:space="preserve"> PAGEREF _Toc26389144 \h </w:instrText>
+              <w:instrText xml:space="preserve"> PAGEREF _Toc26468520 \h </w:instrText>
             </w:r>
             <w:r>
               <w:rPr>
@@ -699,7 +685,7 @@
               <w:lang w:eastAsia="en-CA"/>
             </w:rPr>
           </w:pPr>
-          <w:hyperlink w:anchor="_Toc26389145" w:history="1">
+          <w:hyperlink w:anchor="_Toc26468521" w:history="1">
             <w:r>
               <w:rPr>
                 <w:rStyle w:val="Hyperlink"/>
@@ -726,7 +712,7 @@
                 <w:noProof/>
                 <w:webHidden/>
               </w:rPr>
-              <w:instrText xml:space="preserve"> PAGEREF _Toc26389145 \h </w:instrText>
+              <w:instrText xml:space="preserve"> PAGEREF _Toc26468521 \h </w:instrText>
             </w:r>
             <w:r>
               <w:rPr>
@@ -769,7 +755,7 @@
               <w:lang w:eastAsia="en-CA"/>
             </w:rPr>
           </w:pPr>
-          <w:hyperlink w:anchor="_Toc26389146" w:history="1">
+          <w:hyperlink w:anchor="_Toc26468522" w:history="1">
             <w:r>
               <w:rPr>
                 <w:rStyle w:val="Hyperlink"/>
@@ -796,7 +782,7 @@
                 <w:noProof/>
                 <w:webHidden/>
               </w:rPr>
-              <w:instrText xml:space="preserve"> PAGEREF _Toc26389146 \h </w:instrText>
+              <w:instrText xml:space="preserve"> PAGEREF _Toc26468522 \h </w:instrText>
             </w:r>
             <w:r>
               <w:rPr>
@@ -839,7 +825,7 @@
               <w:lang w:eastAsia="en-CA"/>
             </w:rPr>
           </w:pPr>
-          <w:hyperlink w:anchor="_Toc26389147" w:history="1">
+          <w:hyperlink w:anchor="_Toc26468523" w:history="1">
             <w:r>
               <w:rPr>
                 <w:rStyle w:val="Hyperlink"/>
@@ -866,7 +852,7 @@
                 <w:noProof/>
                 <w:webHidden/>
               </w:rPr>
-              <w:instrText xml:space="preserve"> PAGEREF _Toc26389147 \h </w:instrText>
+              <w:instrText xml:space="preserve"> PAGEREF _Toc26468523 \h </w:instrText>
             </w:r>
             <w:r>
               <w:rPr>
@@ -887,6 +873,146 @@
                 <w:webHidden/>
               </w:rPr>
               <w:t>7</w:t>
+            </w:r>
+            <w:r>
+              <w:rPr>
+                <w:noProof/>
+                <w:webHidden/>
+              </w:rPr>
+              <w:fldChar w:fldCharType="end"/>
+            </w:r>
+          </w:hyperlink>
+        </w:p>
+        <w:p>
+          <w:pPr>
+            <w:pStyle w:val="TOC1"/>
+            <w:tabs>
+              <w:tab w:val="right" w:leader="dot" w:pos="9350"/>
+            </w:tabs>
+            <w:rPr>
+              <w:rFonts w:eastAsiaTheme="minorEastAsia"/>
+              <w:noProof/>
+              <w:lang w:eastAsia="en-CA"/>
+            </w:rPr>
+          </w:pPr>
+          <w:hyperlink w:anchor="_Toc26468524" w:history="1">
+            <w:r>
+              <w:rPr>
+                <w:rStyle w:val="Hyperlink"/>
+                <w:noProof/>
+              </w:rPr>
+              <w:t>Task 09: Simple Calculator – Using Bind()</w:t>
+            </w:r>
+            <w:r>
+              <w:rPr>
+                <w:noProof/>
+                <w:webHidden/>
+              </w:rPr>
+              <w:tab/>
+            </w:r>
+            <w:r>
+              <w:rPr>
+                <w:noProof/>
+                <w:webHidden/>
+              </w:rPr>
+              <w:fldChar w:fldCharType="begin"/>
+            </w:r>
+            <w:r>
+              <w:rPr>
+                <w:noProof/>
+                <w:webHidden/>
+              </w:rPr>
+              <w:instrText xml:space="preserve"> PAGEREF _Toc26468524 \h </w:instrText>
+            </w:r>
+            <w:r>
+              <w:rPr>
+                <w:noProof/>
+                <w:webHidden/>
+              </w:rPr>
+            </w:r>
+            <w:r>
+              <w:rPr>
+                <w:noProof/>
+                <w:webHidden/>
+              </w:rPr>
+              <w:fldChar w:fldCharType="separate"/>
+            </w:r>
+            <w:r>
+              <w:rPr>
+                <w:noProof/>
+                <w:webHidden/>
+              </w:rPr>
+              <w:t>8</w:t>
+            </w:r>
+            <w:r>
+              <w:rPr>
+                <w:noProof/>
+                <w:webHidden/>
+              </w:rPr>
+              <w:fldChar w:fldCharType="end"/>
+            </w:r>
+          </w:hyperlink>
+        </w:p>
+        <w:p>
+          <w:pPr>
+            <w:pStyle w:val="TOC1"/>
+            <w:tabs>
+              <w:tab w:val="right" w:leader="dot" w:pos="9350"/>
+            </w:tabs>
+            <w:rPr>
+              <w:rFonts w:eastAsiaTheme="minorEastAsia"/>
+              <w:noProof/>
+              <w:lang w:eastAsia="en-CA"/>
+            </w:rPr>
+          </w:pPr>
+          <w:hyperlink w:anchor="_Toc26468525" w:history="1">
+            <w:r>
+              <w:rPr>
+                <w:rStyle w:val="Hyperlink"/>
+                <w:noProof/>
+              </w:rPr>
+              <w:t>Task 10: Simple Calculator – Using Bind()</w:t>
+            </w:r>
+            <w:r>
+              <w:rPr>
+                <w:noProof/>
+                <w:webHidden/>
+              </w:rPr>
+              <w:tab/>
+            </w:r>
+            <w:r>
+              <w:rPr>
+                <w:noProof/>
+                <w:webHidden/>
+              </w:rPr>
+              <w:fldChar w:fldCharType="begin"/>
+            </w:r>
+            <w:r>
+              <w:rPr>
+                <w:noProof/>
+                <w:webHidden/>
+              </w:rPr>
+              <w:instrText xml:space="preserve"> PAGEREF _Toc26468525 \h </w:instrText>
+            </w:r>
+            <w:r>
+              <w:rPr>
+                <w:noProof/>
+                <w:webHidden/>
+              </w:rPr>
+            </w:r>
+            <w:r>
+              <w:rPr>
+                <w:noProof/>
+                <w:webHidden/>
+              </w:rPr>
+              <w:fldChar w:fldCharType="separate"/>
+            </w:r>
+            <w:r>
+              <w:rPr>
+                <w:noProof/>
+                <w:webHidden/>
+              </w:rPr>
+              <w:t>8</w:t>
             </w:r>
             <w:r>
               <w:rPr>
@@ -923,7 +1049,7 @@
       <w:pPr>
         <w:pStyle w:val="Heading1"/>
       </w:pPr>
-      <w:bookmarkStart w:id="0" w:name="_Toc26389139"/>
+      <w:bookmarkStart w:id="0" w:name="_Toc26468515"/>
       <w:r>
         <w:t>Index File</w:t>
       </w:r>
@@ -938,7 +1064,7 @@
       <w:pPr>
         <w:pStyle w:val="Heading1"/>
       </w:pPr>
-      <w:bookmarkStart w:id="1" w:name="_Toc26389140"/>
+      <w:bookmarkStart w:id="1" w:name="_Toc26468516"/>
       <w:r>
         <w:t>Task</w:t>
       </w:r>
@@ -1095,7 +1221,7 @@
       <w:pPr>
         <w:pStyle w:val="Heading1"/>
       </w:pPr>
-      <w:bookmarkStart w:id="2" w:name="_Toc26389141"/>
+      <w:bookmarkStart w:id="2" w:name="_Toc26468517"/>
       <w:r>
         <w:t>Task 02: Functions</w:t>
       </w:r>
@@ -1204,7 +1330,7 @@
       <w:pPr>
         <w:pStyle w:val="Heading1"/>
       </w:pPr>
-      <w:bookmarkStart w:id="3" w:name="_Toc26389142"/>
+      <w:bookmarkStart w:id="3" w:name="_Toc26468518"/>
       <w:r>
         <w:t>Task 03: Simple Calculator</w:t>
       </w:r>
@@ -1355,7 +1481,7 @@
       <w:pPr>
         <w:pStyle w:val="Heading1"/>
       </w:pPr>
-      <w:bookmarkStart w:id="4" w:name="_Toc26389143"/>
+      <w:bookmarkStart w:id="4" w:name="_Toc26468519"/>
       <w:r>
         <w:t>Task 04: Simple Calculator - Arrays</w:t>
       </w:r>
@@ -1526,7 +1652,7 @@
       <w:pPr>
         <w:pStyle w:val="Heading1"/>
       </w:pPr>
-      <w:bookmarkStart w:id="5" w:name="_Toc26389144"/>
+      <w:bookmarkStart w:id="5" w:name="_Toc26468520"/>
       <w:r>
         <w:t>Task 0</w:t>
       </w:r>
@@ -1778,7 +1904,7 @@
       <w:pPr>
         <w:pStyle w:val="Heading1"/>
       </w:pPr>
-      <w:bookmarkStart w:id="6" w:name="_Toc26389145"/>
+      <w:bookmarkStart w:id="6" w:name="_Toc26468521"/>
       <w:r>
         <w:t>Task 06: Simple Calculator – Conditional If</w:t>
       </w:r>
@@ -1894,18 +2020,13 @@
     </w:p>
     <w:p>
       <w:r>
-        <w:t xml:space="preserve">Have introduced a string </w:t>
-      </w:r>
-      <w:proofErr w:type="gramStart"/>
-      <w:r>
-        <w:t>method .</w:t>
+        <w:t>Have introduced a string method .</w:t>
       </w:r>
       <w:proofErr w:type="spellStart"/>
       <w:r>
         <w:t>toLowerCase</w:t>
       </w:r>
       <w:proofErr w:type="spellEnd"/>
-      <w:proofErr w:type="gramEnd"/>
       <w:r>
         <w:t xml:space="preserve">() here as well. You can read more about string methods by going to this link: </w:t>
       </w:r>
@@ -1953,7 +2074,7 @@
       <w:pPr>
         <w:pStyle w:val="Heading1"/>
       </w:pPr>
-      <w:bookmarkStart w:id="7" w:name="_Toc26389146"/>
+      <w:bookmarkStart w:id="7" w:name="_Toc26468522"/>
       <w:r>
         <w:t>Task 07: Monster Killer – Game</w:t>
       </w:r>
@@ -2149,15 +2270,7 @@
     </w:p>
     <w:p>
       <w:r>
-        <w:t xml:space="preserve">Once all wired up, run the app </w:t>
-      </w:r>
-      <w:proofErr w:type="gramStart"/>
-      <w:r>
-        <w:t>and also</w:t>
-      </w:r>
-      <w:proofErr w:type="gramEnd"/>
-      <w:r>
-        <w:t xml:space="preserve"> look at the console in developer tools by clicking the Show Log button. </w:t>
+        <w:t xml:space="preserve">Once all wired up, run the app and also look at the console in developer tools by clicking the Show Log button. </w:t>
       </w:r>
     </w:p>
     <w:p>
@@ -2356,7 +2469,7 @@
       <w:pPr>
         <w:pStyle w:val="Heading1"/>
       </w:pPr>
-      <w:bookmarkStart w:id="8" w:name="_Toc26389147"/>
+      <w:bookmarkStart w:id="8" w:name="_Toc26468523"/>
       <w:r>
         <w:t>Task 8: ROCK – PAPER – SCISSORS Game</w:t>
       </w:r>
@@ -2401,13 +2514,7 @@
     <w:p/>
     <w:p>
       <w:r>
-        <w:t>This game covers all that we have learned from Task 01-0</w:t>
-      </w:r>
-      <w:r>
-        <w:t>7</w:t>
-      </w:r>
-      <w:r>
-        <w:t xml:space="preserve">.  </w:t>
+        <w:t xml:space="preserve">This game covers all that we have learned from Task 01-07.  </w:t>
       </w:r>
     </w:p>
     <w:p>
@@ -2467,41 +2574,18 @@
       </w:r>
       <w:proofErr w:type="spellEnd"/>
       <w:r>
-        <w:t xml:space="preserve"> check the </w:t>
-      </w:r>
-      <w:proofErr w:type="gramStart"/>
-      <w:r>
-        <w:t>users</w:t>
-      </w:r>
-      <w:proofErr w:type="gramEnd"/>
-      <w:r>
-        <w:t xml:space="preserve"> choice against the computer choice and then declares a winner. </w:t>
+        <w:t xml:space="preserve"> check the users choice against the computer choice and then declares a winner. </w:t>
       </w:r>
     </w:p>
     <w:p>
       <w:pPr>
         <w:pStyle w:val="Heading1"/>
       </w:pPr>
-      <w:r>
-        <w:t>Task 0</w:t>
-      </w:r>
-      <w:r>
-        <w:t>9</w:t>
-      </w:r>
-      <w:r>
-        <w:t xml:space="preserve">: Simple Calculator – </w:t>
-      </w:r>
-      <w:r>
-        <w:t xml:space="preserve">Using </w:t>
-      </w:r>
-      <w:proofErr w:type="gramStart"/>
-      <w:r>
-        <w:t>Bind(</w:t>
-      </w:r>
-      <w:proofErr w:type="gramEnd"/>
-      <w:r>
-        <w:t>)</w:t>
-      </w:r>
+      <w:bookmarkStart w:id="9" w:name="_Toc26468524"/>
+      <w:r>
+        <w:t>Task 09: Simple Calculator – Using Bind()</w:t>
+      </w:r>
+      <w:bookmarkEnd w:id="9"/>
     </w:p>
     <w:p>
       <w:r>
@@ -2541,13 +2625,7 @@
     </w:p>
     <w:p>
       <w:r>
-        <w:t xml:space="preserve">JavaScript is referenced </w:t>
-      </w:r>
-      <w:r>
-        <w:t>in the head section</w:t>
-      </w:r>
-      <w:r>
-        <w:t>.</w:t>
+        <w:t>JavaScript is referenced in the head section.</w:t>
       </w:r>
     </w:p>
     <w:p>
@@ -2594,42 +2672,133 @@
     </w:p>
     <w:p>
       <w:r>
-        <w:t>This example builds on Task</w:t>
-      </w:r>
-      <w:r>
-        <w:t xml:space="preserve"> 5</w:t>
-      </w:r>
-      <w:r>
-        <w:t xml:space="preserve">. </w:t>
-      </w:r>
-    </w:p>
-    <w:p>
-      <w:r>
-        <w:t xml:space="preserve">Create a </w:t>
-      </w:r>
-      <w:proofErr w:type="gramStart"/>
-      <w:r>
-        <w:t>single operations</w:t>
-      </w:r>
-      <w:proofErr w:type="gramEnd"/>
-      <w:r>
-        <w:t xml:space="preserve"> functions instead of Add/Multiply/Subtract/Divide. Pass the operation to perform via </w:t>
-      </w:r>
-      <w:proofErr w:type="gramStart"/>
-      <w:r>
-        <w:t>Bind(</w:t>
-      </w:r>
-      <w:proofErr w:type="gramEnd"/>
-      <w:r>
-        <w:t>) when creating the event listener.</w:t>
-      </w:r>
-    </w:p>
-    <w:p>
-      <w:bookmarkStart w:id="9" w:name="_GoBack"/>
-      <w:bookmarkEnd w:id="9"/>
-    </w:p>
+        <w:t xml:space="preserve">This example builds on Task 5. </w:t>
+      </w:r>
+    </w:p>
+    <w:p>
+      <w:r>
+        <w:t>Create a single operations functions instead of Add/Multiply/Subtract/Divide. Pass the operation to perform via Bind() when creating the event listener.</w:t>
+      </w:r>
+    </w:p>
+    <w:p>
+      <w:pPr>
+        <w:pStyle w:val="Heading1"/>
+      </w:pPr>
+      <w:bookmarkStart w:id="10" w:name="_Toc26468525"/>
+      <w:r>
+        <w:t>Task 10: Simple Calculator – Using Bind()</w:t>
+      </w:r>
+      <w:bookmarkEnd w:id="10"/>
+    </w:p>
+    <w:p>
+      <w:r>
+        <w:rPr>
+          <w:b/>
+        </w:rPr>
+        <w:t>Html File:</w:t>
+      </w:r>
+      <w:r>
+        <w:t xml:space="preserve"> Tasks\</w:t>
+      </w:r>
+      <w:r>
+        <w:t>task_10_simple_calculator_using_bind.html</w:t>
+      </w:r>
+    </w:p>
+    <w:p>
+      <w:r>
+        <w:rPr>
+          <w:b/>
+        </w:rPr>
+        <w:t>JS File:</w:t>
+      </w:r>
+      <w:r>
+        <w:t xml:space="preserve"> Assets\</w:t>
+      </w:r>
+      <w:proofErr w:type="spellStart"/>
+      <w:r>
+        <w:t>js</w:t>
+      </w:r>
+      <w:proofErr w:type="spellEnd"/>
+      <w:r>
+        <w:t>\</w:t>
+      </w:r>
+      <w:r>
+        <w:t>js_10_simple_calculator_using_bind.js</w:t>
+      </w:r>
+    </w:p>
+    <w:p>
+      <w:r>
+        <w:t>JavaScript is referenced in the head section.</w:t>
+      </w:r>
+    </w:p>
+    <w:p>
+      <w:r>
+        <w:rPr>
+          <w:noProof/>
+        </w:rPr>
+        <w:drawing>
+          <wp:inline distT="0" distB="0" distL="0" distR="0" wp14:anchorId="671F41F5" wp14:editId="4A99FC63">
+            <wp:extent cx="5943600" cy="346710"/>
+            <wp:effectExtent l="0" t="0" r="0" b="0"/>
+            <wp:docPr id="4" name="Picture 4"/>
+            <wp:cNvGraphicFramePr>
+              <a:graphicFrameLocks xmlns:a="http://schemas.openxmlformats.org/drawingml/2006/main" noChangeAspect="1"/>
+            </wp:cNvGraphicFramePr>
+            <a:graphic xmlns:a="http://schemas.openxmlformats.org/drawingml/2006/main">
+              <a:graphicData uri="http://schemas.openxmlformats.org/drawingml/2006/picture">
+                <pic:pic xmlns:pic="http://schemas.openxmlformats.org/drawingml/2006/picture">
+                  <pic:nvPicPr>
+                    <pic:cNvPr id="1" name=""/>
+                    <pic:cNvPicPr/>
+                  </pic:nvPicPr>
+                  <pic:blipFill>
+                    <a:blip r:embed="rId26"/>
+                    <a:stretch>
+                      <a:fillRect/>
+                    </a:stretch>
+                  </pic:blipFill>
+                  <pic:spPr>
+                    <a:xfrm>
+                      <a:off x="0" y="0"/>
+                      <a:ext cx="5943600" cy="346710"/>
+                    </a:xfrm>
+                    <a:prstGeom prst="rect">
+                      <a:avLst/>
+                    </a:prstGeom>
+                  </pic:spPr>
+                </pic:pic>
+              </a:graphicData>
+            </a:graphic>
+          </wp:inline>
+        </w:drawing>
+      </w:r>
+      <w:bookmarkStart w:id="11" w:name="_GoBack"/>
+      <w:bookmarkEnd w:id="11"/>
+    </w:p>
+    <w:p>
+      <w:r>
+        <w:t xml:space="preserve">This example builds on Task 6. </w:t>
+      </w:r>
+    </w:p>
+    <w:p>
+      <w:r>
+        <w:t xml:space="preserve">Change the event listeners to directly call </w:t>
+      </w:r>
+      <w:proofErr w:type="spellStart"/>
+      <w:r>
+        <w:rPr>
+          <w:b/>
+        </w:rPr>
+        <w:t>calculateResult</w:t>
+      </w:r>
+      <w:proofErr w:type="spellEnd"/>
+      <w:r>
+        <w:t xml:space="preserve"> result by binding the two arguments getting passed by the individual functions.</w:t>
+      </w:r>
+    </w:p>
+    <w:p/>
     <w:sectPr>
-      <w:footerReference w:type="default" r:id="rId26"/>
+      <w:footerReference w:type="default" r:id="rId27"/>
       <w:pgSz w:w="12240" w:h="15840"/>
       <w:pgMar w:top="1440" w:right="1440" w:bottom="1440" w:left="1440" w:header="708" w:footer="708" w:gutter="0"/>
       <w:cols w:space="708"/>
@@ -4795,7 +4964,7 @@
 </file>
 
 <file path=customXml/itemProps1.xml><?xml version="1.0" encoding="utf-8"?>
-<ds:datastoreItem xmlns:ds="http://schemas.openxmlformats.org/officeDocument/2006/customXml" ds:itemID="{D371FE7D-891C-4423-8265-DD7F31271218}">
+<ds:datastoreItem xmlns:ds="http://schemas.openxmlformats.org/officeDocument/2006/customXml" ds:itemID="{011A27D4-18A9-4DBE-95F5-E84D1B917C27}">
   <ds:schemaRefs>
     <ds:schemaRef ds:uri="http://schemas.openxmlformats.org/officeDocument/2006/bibliography"/>
   </ds:schemaRefs>

</xml_diff>